<commit_message>
[UPD] - Actualización de item de Documento de patrones y diseños
</commit_message>
<xml_diff>
--- a/Desarrollo/SGVR/Despliegue/SGVR_DPD.docx
+++ b/Desarrollo/SGVR/Despliegue/SGVR_DPD.docx
@@ -63,29 +63,6 @@
       <w:pPr>
         <w:pStyle w:val="InfoBlue"/>
       </w:pPr>
-      <w:r>
-        <w:t>[Note: The following template is provided for use with the Rational Unified Process. Text enclosed in square brackets and displayed in blue ita</w:t>
-      </w:r>
-      <w:r>
-        <w:t>lics (style=InfoBlue) is included to provide guidance to the author and should be deleted before publishing the document. A paragraph entered following this style will automatically be set to normal (style=Body Text).]</w:t>
-      </w:r>
-    </w:p>
-    <w:p>
-      <w:pPr>
-        <w:pStyle w:val="InfoBlue"/>
-      </w:pPr>
-      <w:r>
-        <w:t>[To customize automatic fields in Mic</w:t>
-      </w:r>
-      <w:r>
-        <w:t>rosoft Word (which display a gray background when selected), select File&gt;Properties and replace the Title, Subject and Company fields with the appropriate information for this document. After closing the dialog, automatic fields may be updated throughout t</w:t>
-      </w:r>
-      <w:r>
-        <w:t>he document by selecting Edit&gt;Select All (or Ctrl-A) and pressing F9, or simply click on the field and press F9. This must be done separately for Headers and Footers. Alt-F9 will toggle between displaying the field names and the field contents. See Word he</w:t>
-      </w:r>
-      <w:r>
-        <w:t xml:space="preserve">lp for more information on working with fields.] </w:t>
-      </w:r>
     </w:p>
     <w:p/>
     <w:p/>
@@ -137,12 +114,6 @@
         <w:gridCol w:w="2304"/>
       </w:tblGrid>
       <w:tr>
-        <w:tblPrEx>
-          <w:tblCellMar>
-            <w:top w:w="0" w:type="dxa"/>
-            <w:bottom w:w="0" w:type="dxa"/>
-          </w:tblCellMar>
-        </w:tblPrEx>
         <w:tc>
           <w:tcPr>
             <w:tcW w:w="2304" w:type="dxa"/>
@@ -225,12 +196,6 @@
         </w:tc>
       </w:tr>
       <w:tr>
-        <w:tblPrEx>
-          <w:tblCellMar>
-            <w:top w:w="0" w:type="dxa"/>
-            <w:bottom w:w="0" w:type="dxa"/>
-          </w:tblCellMar>
-        </w:tblPrEx>
         <w:tc>
           <w:tcPr>
             <w:tcW w:w="2304" w:type="dxa"/>
@@ -285,12 +250,6 @@
         </w:tc>
       </w:tr>
       <w:tr>
-        <w:tblPrEx>
-          <w:tblCellMar>
-            <w:top w:w="0" w:type="dxa"/>
-            <w:bottom w:w="0" w:type="dxa"/>
-          </w:tblCellMar>
-        </w:tblPrEx>
         <w:tc>
           <w:tcPr>
             <w:tcW w:w="2304" w:type="dxa"/>
@@ -333,12 +292,6 @@
         </w:tc>
       </w:tr>
       <w:tr>
-        <w:tblPrEx>
-          <w:tblCellMar>
-            <w:top w:w="0" w:type="dxa"/>
-            <w:bottom w:w="0" w:type="dxa"/>
-          </w:tblCellMar>
-        </w:tblPrEx>
         <w:tc>
           <w:tcPr>
             <w:tcW w:w="2304" w:type="dxa"/>
@@ -381,12 +334,6 @@
         </w:tc>
       </w:tr>
       <w:tr>
-        <w:tblPrEx>
-          <w:tblCellMar>
-            <w:top w:w="0" w:type="dxa"/>
-            <w:bottom w:w="0" w:type="dxa"/>
-          </w:tblCellMar>
-        </w:tblPrEx>
         <w:tc>
           <w:tcPr>
             <w:tcW w:w="2304" w:type="dxa"/>
@@ -575,13 +522,7 @@
         <w:rPr>
           <w:noProof/>
         </w:rPr>
-        <w:instrText xml:space="preserve"> PA</w:instrText>
-      </w:r>
-      <w:r>
-        <w:rPr>
-          <w:noProof/>
-        </w:rPr>
-        <w:instrText xml:space="preserve">GEREF _Toc492960750 \h </w:instrText>
+        <w:instrText xml:space="preserve"> PAGEREF _Toc492960750 \h </w:instrText>
       </w:r>
       <w:r>
         <w:rPr>
@@ -1609,13 +1550,7 @@
         <w:rPr>
           <w:noProof/>
         </w:rPr>
-        <w:t>&lt;Supportability Requiremen</w:t>
-      </w:r>
-      <w:r>
-        <w:rPr>
-          <w:noProof/>
-        </w:rPr>
-        <w:t>t One&gt;</w:t>
+        <w:t>&lt;Supportability Requirement One&gt;</w:t>
       </w:r>
       <w:r>
         <w:rPr>
@@ -1917,14 +1852,7 @@
           <w:noProof/>
           <w:szCs w:val="24"/>
         </w:rPr>
-        <w:t xml:space="preserve">Purchased </w:t>
-      </w:r>
-      <w:r>
-        <w:rPr>
-          <w:noProof/>
-          <w:szCs w:val="24"/>
-        </w:rPr>
-        <w:t>Components</w:t>
+        <w:t>Purchased Components</w:t>
       </w:r>
       <w:r>
         <w:rPr>
@@ -2578,25 +2506,11 @@
       <w:r>
         <w:br w:type="page"/>
       </w:r>
-      <w:r>
-        <w:lastRenderedPageBreak/>
-        <w:fldChar w:fldCharType="begin"/>
-      </w:r>
-      <w:r>
-        <w:instrText xml:space="preserve"> </w:instrText>
-      </w:r>
-      <w:r>
-        <w:instrText xml:space="preserve">TITLE  \* MERGEFORMAT </w:instrText>
-      </w:r>
-      <w:r>
-        <w:fldChar w:fldCharType="separate"/>
-      </w:r>
-      <w:r>
-        <w:t>Supplementary Specification</w:t>
-      </w:r>
-      <w:r>
-        <w:fldChar w:fldCharType="end"/>
-      </w:r>
+      <w:fldSimple w:instr=" TITLE  \* MERGEFORMAT ">
+        <w:r>
+          <w:t>Supplementary Specification</w:t>
+        </w:r>
+      </w:fldSimple>
       <w:r>
         <w:t xml:space="preserve"> </w:t>
       </w:r>
@@ -2630,10 +2544,7 @@
         <w:t xml:space="preserve">Supplementary Specification </w:t>
       </w:r>
       <w:r>
-        <w:t>provides an overview of the entire document. It includes the purpose, scope, definitions, acronyms, abbreviations, references, and overvi</w:t>
-      </w:r>
-      <w:r>
-        <w:t xml:space="preserve">ew of this </w:t>
+        <w:t xml:space="preserve">provides an overview of the entire document. It includes the purpose, scope, definitions, acronyms, abbreviations, references, and overview of this </w:t>
       </w:r>
       <w:r>
         <w:rPr>
@@ -2677,10 +2588,7 @@
         <w:ind w:left="1080"/>
       </w:pPr>
       <w:r>
-        <w:t>Legal and regulatory requirements, including applica</w:t>
-      </w:r>
-      <w:r>
-        <w:t xml:space="preserve">tion standards. </w:t>
+        <w:t xml:space="preserve">Legal and regulatory requirements, including application standards. </w:t>
       </w:r>
     </w:p>
     <w:p>
@@ -2713,10 +2621,7 @@
         <w:ind w:left="1080"/>
       </w:pPr>
       <w:r>
-        <w:t>Other requirements such as operating systems and environments, compatibility requirements, and design constraint</w:t>
-      </w:r>
-      <w:r>
-        <w:t>s.]</w:t>
+        <w:t>Other requirements such as operating systems and environments, compatibility requirements, and design constraints.]</w:t>
       </w:r>
     </w:p>
     <w:p>
@@ -2791,10 +2696,7 @@
       <w:bookmarkStart w:id="10" w:name="_Toc456600920"/>
       <w:bookmarkStart w:id="11" w:name="_Toc492960752"/>
       <w:r>
-        <w:t>De</w:t>
-      </w:r>
-      <w:r>
-        <w:t>finitions, Acronyms, and Abbreviations</w:t>
+        <w:t>Definitions, Acronyms, and Abbreviations</w:t>
       </w:r>
       <w:bookmarkEnd w:id="9"/>
       <w:bookmarkEnd w:id="10"/>
@@ -2815,10 +2717,7 @@
         <w:t>Supplementary Specification</w:t>
       </w:r>
       <w:r>
-        <w:t>. This information may be provided by reference to the project’s Glossa</w:t>
-      </w:r>
-      <w:r>
-        <w:t>ry.]</w:t>
+        <w:t>. This information may be provided by reference to the project’s Glossary.]</w:t>
       </w:r>
     </w:p>
     <w:p>
@@ -2850,10 +2749,7 @@
         <w:t>Supplementary Specification</w:t>
       </w:r>
       <w:r>
-        <w:t>. Identify each document by title, report number if applicable, date, and publishing organization. Specify the sources from wh</w:t>
-      </w:r>
-      <w:r>
-        <w:t>ich the references can be obtained. This information may be provided by reference to an appendix or to another document.]</w:t>
+        <w:t>. Identify each document by title, report number if applicable, date, and publishing organization. Specify the sources from which the references can be obtained. This information may be provided by reference to an appendix or to another document.]</w:t>
       </w:r>
     </w:p>
     <w:p>
@@ -2885,10 +2781,7 @@
         <w:t xml:space="preserve">Supplementary Specification </w:t>
       </w:r>
       <w:r>
-        <w:t>contains and explains how the document is organiz</w:t>
-      </w:r>
-      <w:r>
-        <w:t>ed.]</w:t>
+        <w:t>contains and explains how the document is organized.]</w:t>
       </w:r>
     </w:p>
     <w:p>
@@ -2906,13 +2799,7 @@
         <w:pStyle w:val="InfoBlue"/>
       </w:pPr>
       <w:r>
-        <w:t>[This section describes the functional requirements of the system for those requirements which are expressed in the natural language style. For many applications, this may constitute the bulk of the SRS Package and thought should be give</w:t>
-      </w:r>
-      <w:r>
-        <w:t>n to the organization of this section. This section is typically organized by feature, but alternative organization methods, for example organization by user or organization by subsystem, may also be appropriate. Functional requirements may include feature</w:t>
-      </w:r>
-      <w:r>
-        <w:t xml:space="preserve"> sets, capabilities, and security.</w:t>
+        <w:t>[This section describes the functional requirements of the system for those requirements which are expressed in the natural language style. For many applications, this may constitute the bulk of the SRS Package and thought should be given to the organization of this section. This section is typically organized by feature, but alternative organization methods, for example organization by user or organization by subsystem, may also be appropriate. Functional requirements may include feature sets, capabilities, and security.</w:t>
       </w:r>
     </w:p>
     <w:p>
@@ -2920,10 +2807,7 @@
         <w:pStyle w:val="InfoBlue"/>
       </w:pPr>
       <w:r>
-        <w:t>Where application development tools, such as requirements tools, modeling tools, and so on, are employed to capture the functionality, this section document will refer to the availability of that data, indicating the loca</w:t>
-      </w:r>
-      <w:r>
-        <w:t>tion and name of the tool used to capture the data.]</w:t>
+        <w:t>Where application development tools, such as requirements tools, modeling tools, and so on, are employed to capture the functionality, this section document will refer to the availability of that data, indicating the location and name of the tool used to capture the data.]</w:t>
       </w:r>
     </w:p>
     <w:p>
@@ -2980,10 +2864,7 @@
         <w:ind w:left="1080"/>
       </w:pPr>
       <w:r>
-        <w:t>specify the required training time fo</w:t>
-      </w:r>
-      <w:r>
-        <w:t>r a normal users and power users to become productive at particular operations</w:t>
+        <w:t>specify the required training time for a normal users and power users to become productive at particular operations</w:t>
       </w:r>
     </w:p>
     <w:p>
@@ -3073,18 +2954,7 @@
         <w:ind w:left="1080"/>
       </w:pPr>
       <w:r>
-        <w:t xml:space="preserve">Availability – specify percentage of time available </w:t>
-      </w:r>
-      <w:proofErr w:type="gramStart"/>
-      <w:r>
-        <w:t>( xx.xx</w:t>
-      </w:r>
-      <w:proofErr w:type="gramEnd"/>
-      <w:r>
-        <w:t>%), hours of use, maintenanc</w:t>
-      </w:r>
-      <w:r>
-        <w:t>e access, degraded mode operations, and the like.</w:t>
+        <w:t>Availability – specify percentage of time available ( xx.xx%), hours of use, maintenance access, degraded mode operations, and the like.</w:t>
       </w:r>
     </w:p>
     <w:p>
@@ -3118,18 +2988,7 @@
         <w:ind w:left="1080"/>
       </w:pPr>
       <w:r>
-        <w:t xml:space="preserve">Mean Time </w:t>
-      </w:r>
-      <w:proofErr w:type="gramStart"/>
-      <w:r>
-        <w:t>To</w:t>
-      </w:r>
-      <w:proofErr w:type="gramEnd"/>
-      <w:r>
-        <w:t xml:space="preserve"> Repair (MTTR) – how long is the system allowed to be out</w:t>
-      </w:r>
-      <w:r>
-        <w:t xml:space="preserve"> of operation after it has failed?</w:t>
+        <w:t>Mean Time To Repair (MTTR) – how long is the system allowed to be out of operation after it has failed?</w:t>
       </w:r>
     </w:p>
     <w:p>
@@ -3163,10 +3022,7 @@
         <w:ind w:left="1080"/>
       </w:pPr>
       <w:r>
-        <w:t xml:space="preserve">Maximum bugs or defect rate – usually expressed in terms of bugs/KLOC (thousands of lines of code), </w:t>
-      </w:r>
-      <w:r>
-        <w:t>or bugs/function-point.</w:t>
+        <w:t>Maximum bugs or defect rate – usually expressed in terms of bugs/KLOC (thousands of lines of code), or bugs/function-point.</w:t>
       </w:r>
     </w:p>
     <w:p>
@@ -3183,10 +3039,7 @@
         <w:ind w:left="1080"/>
       </w:pPr>
       <w:r>
-        <w:t xml:space="preserve">Bugs or defect rate – categorized in terms of minor, significant, and critical bugs: the requirement(s) must define what is meant by a “critical” bug; for example, complete loss of data or complete inability to use certain parts of </w:t>
-      </w:r>
-      <w:r>
-        <w:t>the functionality of the system.]</w:t>
+        <w:t>Bugs or defect rate – categorized in terms of minor, significant, and critical bugs: the requirement(s) must define what is meant by a “critical” bug; for example, complete loss of data or complete inability to use certain parts of the functionality of the system.]</w:t>
       </w:r>
     </w:p>
     <w:p>
@@ -3222,10 +3075,7 @@
         <w:pStyle w:val="InfoBlue"/>
       </w:pPr>
       <w:r>
-        <w:t>[The performance characteristics of the system should be outlined in this section. Include specific response times. Where applicable, reference relat</w:t>
-      </w:r>
-      <w:r>
-        <w:t>ed Use Cases by name.</w:t>
+        <w:t>[The performance characteristics of the system should be outlined in this section. Include specific response times. Where applicable, reference related Use Cases by name.</w:t>
       </w:r>
     </w:p>
     <w:p>
@@ -3242,15 +3092,7 @@
         <w:ind w:left="1080"/>
       </w:pPr>
       <w:r>
-        <w:t xml:space="preserve">Response time for a </w:t>
-      </w:r>
-      <w:proofErr w:type="gramStart"/>
-      <w:r>
-        <w:t>transaction(</w:t>
-      </w:r>
-      <w:proofErr w:type="gramEnd"/>
-      <w:r>
-        <w:t>average, maximum)</w:t>
+        <w:t>Response time for a transaction(average, maximum)</w:t>
       </w:r>
     </w:p>
     <w:p>
@@ -3301,10 +3143,7 @@
         <w:ind w:left="1080"/>
       </w:pPr>
       <w:r>
-        <w:t>Degradation modes (what is the acceptable m</w:t>
-      </w:r>
-      <w:r>
-        <w:t>ode of operation when the system has been degraded in some manner)</w:t>
+        <w:t>Degradation modes (what is the acceptable mode of operation when the system has been degraded in some manner)</w:t>
       </w:r>
     </w:p>
     <w:p>
@@ -3358,10 +3197,7 @@
         <w:pStyle w:val="InfoBlue"/>
       </w:pPr>
       <w:r>
-        <w:t>[This section indicates any requirements that will enha</w:t>
-      </w:r>
-      <w:r>
-        <w:t>nce the supportability or maintainability of the system being built, including coding standards, naming conventions, class libraries, maintenance access, maintenance utilities.]</w:t>
+        <w:t>[This section indicates any requirements that will enhance the supportability or maintainability of the system being built, including coding standards, naming conventions, class libraries, maintenance access, maintenance utilities.]</w:t>
       </w:r>
     </w:p>
     <w:p>
@@ -3388,10 +3224,7 @@
       </w:pPr>
       <w:bookmarkStart w:id="28" w:name="_Toc492960765"/>
       <w:r>
-        <w:t>Design Constra</w:t>
-      </w:r>
-      <w:r>
-        <w:t>ints</w:t>
+        <w:t>Design Constraints</w:t>
       </w:r>
       <w:bookmarkEnd w:id="28"/>
     </w:p>
@@ -3400,10 +3233,7 @@
         <w:pStyle w:val="InfoBlue"/>
       </w:pPr>
       <w:r>
-        <w:t>[This section needs to indicate any design constraints on the system being built. Design constraints represent design decisions that have been mandated and must be adhered to. Examples include software languages, software process requirements, prescri</w:t>
-      </w:r>
-      <w:r>
-        <w:t>bed use of developmental tools, architectural and design constraints, purchased components, class libraries, and so on.]</w:t>
+        <w:t>[This section needs to indicate any design constraints on the system being built. Design constraints represent design decisions that have been mandated and must be adhered to. Examples include software languages, software process requirements, prescribed use of developmental tools, architectural and design constraints, purchased components, class libraries, and so on.]</w:t>
       </w:r>
     </w:p>
     <w:p>
@@ -3439,10 +3269,7 @@
         <w:pStyle w:val="InfoBlue"/>
       </w:pPr>
       <w:r>
-        <w:t>[Describes the requiremen</w:t>
-      </w:r>
-      <w:r>
-        <w:t>ts, if any, for on-line user documentation, help systems, help about notices, and so on.]</w:t>
+        <w:t>[Describes the requirements, if any, for on-line user documentation, help systems, help about notices, and so on.]</w:t>
       </w:r>
     </w:p>
     <w:p>
@@ -3460,18 +3287,7 @@
         <w:pStyle w:val="InfoBlue"/>
       </w:pPr>
       <w:r>
-        <w:t xml:space="preserve">[This section describes any purchased components to be used with the </w:t>
-      </w:r>
-      <w:proofErr w:type="gramStart"/>
-      <w:r>
-        <w:t>system ,</w:t>
-      </w:r>
-      <w:proofErr w:type="gramEnd"/>
-      <w:r>
-        <w:t xml:space="preserve"> any applicable licensing or usage restrictions, and any associated </w:t>
-      </w:r>
-      <w:r>
-        <w:t>compatibility/interoperability or interface standards.]</w:t>
+        <w:t>[This section describes any purchased components to be used with the system , any applicable licensing or usage restrictions, and any associated compatibility/interoperability or interface standards.]</w:t>
       </w:r>
     </w:p>
     <w:p>
@@ -3489,10 +3305,7 @@
         <w:pStyle w:val="InfoBlue"/>
       </w:pPr>
       <w:r>
-        <w:t>[This section defines the interfaces that must be supported by the application. It should contain adequate specificity, protocols, ports and logical addresses, and so forth, so that the sof</w:t>
-      </w:r>
-      <w:r>
-        <w:t>tware can be developed and verified against the interface requirements.]</w:t>
+        <w:t>[This section defines the interfaces that must be supported by the application. It should contain adequate specificity, protocols, ports and logical addresses, and so forth, so that the software can be developed and verified against the interface requirements.]</w:t>
       </w:r>
     </w:p>
     <w:p>
@@ -3528,10 +3341,7 @@
         <w:pStyle w:val="InfoBlue"/>
       </w:pPr>
       <w:r>
-        <w:t>[This section defines any hardware interfaces that are to be supported b</w:t>
-      </w:r>
-      <w:r>
-        <w:t>y the software, including logical structure, physical addresses, expected behavior, and so on.]</w:t>
+        <w:t>[This section defines any hardware interfaces that are to be supported by the software, including logical structure, physical addresses, expected behavior, and so on.]</w:t>
       </w:r>
     </w:p>
     <w:p>
@@ -3549,10 +3359,7 @@
         <w:pStyle w:val="InfoBlue"/>
       </w:pPr>
       <w:r>
-        <w:t>[This section describes software interfaces to other components of the software system. These may be purchased components, components reused</w:t>
-      </w:r>
-      <w:r>
-        <w:t xml:space="preserve"> from another application or components being developed for subsystems outside of the scope of this SRS, but with which this software application must interact.]</w:t>
+        <w:t>[This section describes software interfaces to other components of the software system. These may be purchased components, components reused from another application or components being developed for subsystems outside of the scope of this SRS, but with which this software application must interact.]</w:t>
       </w:r>
     </w:p>
     <w:p>
@@ -3570,10 +3377,7 @@
         <w:pStyle w:val="InfoBlue"/>
       </w:pPr>
       <w:r>
-        <w:t xml:space="preserve">[Describe any communications interfaces to other systems or devices </w:t>
-      </w:r>
-      <w:r>
-        <w:t>such as local area networks, remote serial devices, and so on.]</w:t>
+        <w:t>[Describe any communications interfaces to other systems or devices such as local area networks, remote serial devices, and so on.]</w:t>
       </w:r>
     </w:p>
     <w:p>
@@ -3610,10 +3414,7 @@
         <w:pStyle w:val="InfoBlue"/>
       </w:pPr>
       <w:r>
-        <w:t>[T</w:t>
-      </w:r>
-      <w:r>
-        <w:t>his section describes any necessary legal disclaimers, warranties, copyright notices, patent notice, wordmark, trademark, or logo compliance issues for the software.]</w:t>
+        <w:t>[This section describes any necessary legal disclaimers, warranties, copyright notices, patent notice, wordmark, trademark, or logo compliance issues for the software.]</w:t>
       </w:r>
     </w:p>
     <w:p>
@@ -3631,13 +3432,7 @@
         <w:pStyle w:val="InfoBlue"/>
       </w:pPr>
       <w:r>
-        <w:t>[This section describes by reference any applicable standards and th</w:t>
-      </w:r>
-      <w:r>
-        <w:t>e specific sections of any such standards that apply to the system being described. For example, this could include legal, quality and regulatory standards, industry standards for usability, interoperability, internationalization, operating system complian</w:t>
-      </w:r>
-      <w:r>
-        <w:t>ce, and so forth.]</w:t>
+        <w:t>[This section describes by reference any applicable standards and the specific sections of any such standards that apply to the system being described. For example, this could include legal, quality and regulatory standards, industry standards for usability, interoperability, internationalization, operating system compliance, and so forth.]</w:t>
       </w:r>
     </w:p>
     <w:p>
@@ -3743,12 +3538,6 @@
       <w:gridCol w:w="3162"/>
     </w:tblGrid>
     <w:tr>
-      <w:tblPrEx>
-        <w:tblCellMar>
-          <w:top w:w="0" w:type="dxa"/>
-          <w:bottom w:w="0" w:type="dxa"/>
-        </w:tblCellMar>
-      </w:tblPrEx>
       <w:tc>
         <w:tcPr>
           <w:tcW w:w="3162" w:type="dxa"/>
@@ -3785,21 +3574,11 @@
           <w:r>
             <w:sym w:font="Symbol" w:char="F0D3"/>
           </w:r>
-          <w:r>
-            <w:fldChar w:fldCharType="begin"/>
-          </w:r>
-          <w:r>
-            <w:instrText xml:space="preserve"> DOCPROPERTY "Company"  \* MERGEFORMAT </w:instrText>
-          </w:r>
-          <w:r>
-            <w:fldChar w:fldCharType="separate"/>
-          </w:r>
-          <w:r>
-            <w:t>&lt;Company Name&gt;</w:t>
-          </w:r>
-          <w:r>
-            <w:fldChar w:fldCharType="end"/>
-          </w:r>
+          <w:fldSimple w:instr=" DOCPROPERTY &quot;Company&quot;  \* MERGEFORMAT ">
+            <w:r>
+              <w:t>&lt;Company Name&gt;</w:t>
+            </w:r>
+          </w:fldSimple>
           <w:r>
             <w:t xml:space="preserve">, </w:t>
           </w:r>
@@ -4030,32 +3809,16 @@
       <w:gridCol w:w="3179"/>
     </w:tblGrid>
     <w:tr>
-      <w:tblPrEx>
-        <w:tblCellMar>
-          <w:top w:w="0" w:type="dxa"/>
-          <w:bottom w:w="0" w:type="dxa"/>
-        </w:tblCellMar>
-      </w:tblPrEx>
       <w:tc>
         <w:tcPr>
           <w:tcW w:w="6379" w:type="dxa"/>
         </w:tcPr>
         <w:p>
-          <w:r>
-            <w:fldChar w:fldCharType="begin"/>
-          </w:r>
-          <w:r>
-            <w:instrText xml:space="preserve"> SUBJECT  \* MERGEFORMAT </w:instrText>
-          </w:r>
-          <w:r>
-            <w:fldChar w:fldCharType="separate"/>
-          </w:r>
-          <w:r>
-            <w:t>&lt;Project Name&gt;</w:t>
-          </w:r>
-          <w:r>
-            <w:fldChar w:fldCharType="end"/>
-          </w:r>
+          <w:fldSimple w:instr=" SUBJECT  \* MERGEFORMAT ">
+            <w:r>
+              <w:t>&lt;Project Name&gt;</w:t>
+            </w:r>
+          </w:fldSimple>
         </w:p>
       </w:tc>
       <w:tc>
@@ -4077,12 +3840,6 @@
       </w:tc>
     </w:tr>
     <w:tr>
-      <w:tblPrEx>
-        <w:tblCellMar>
-          <w:top w:w="0" w:type="dxa"/>
-          <w:bottom w:w="0" w:type="dxa"/>
-        </w:tblCellMar>
-      </w:tblPrEx>
       <w:tc>
         <w:tcPr>
           <w:tcW w:w="6379" w:type="dxa"/>
@@ -4110,12 +3867,6 @@
       </w:tc>
     </w:tr>
     <w:tr>
-      <w:tblPrEx>
-        <w:tblCellMar>
-          <w:top w:w="0" w:type="dxa"/>
-          <w:bottom w:w="0" w:type="dxa"/>
-        </w:tblCellMar>
-      </w:tblPrEx>
       <w:tc>
         <w:tcPr>
           <w:tcW w:w="9558" w:type="dxa"/>
@@ -4123,10 +3874,7 @@
         </w:tcPr>
         <w:p>
           <w:r>
-            <w:t>&lt;document identi</w:t>
-          </w:r>
-          <w:r>
-            <w:t>fier&gt;</w:t>
+            <w:t>&lt;document identifier&gt;</w:t>
           </w:r>
         </w:p>
       </w:tc>
@@ -4340,6 +4088,120 @@
     </w:lvl>
   </w:abstractNum>
   <w:abstractNum w:abstractNumId="7" w15:restartNumberingAfterBreak="0">
+    <w:nsid w:val="2D5C6416"/>
+    <w:multiLevelType w:val="multilevel"/>
+    <w:tmpl w:val="D6A042CC"/>
+    <w:lvl w:ilvl="0">
+      <w:start w:val="1"/>
+      <w:numFmt w:val="decimal"/>
+      <w:pStyle w:val="Bullet"/>
+      <w:lvlText w:val="%1."/>
+      <w:lvlJc w:val="left"/>
+      <w:pPr>
+        <w:tabs>
+          <w:tab w:val="num" w:pos="720"/>
+        </w:tabs>
+        <w:ind w:left="720" w:hanging="720"/>
+      </w:pPr>
+    </w:lvl>
+    <w:lvl w:ilvl="1">
+      <w:start w:val="1"/>
+      <w:numFmt w:val="decimal"/>
+      <w:lvlText w:val="%2."/>
+      <w:lvlJc w:val="left"/>
+      <w:pPr>
+        <w:tabs>
+          <w:tab w:val="num" w:pos="1440"/>
+        </w:tabs>
+        <w:ind w:left="1440" w:hanging="720"/>
+      </w:pPr>
+    </w:lvl>
+    <w:lvl w:ilvl="2">
+      <w:start w:val="1"/>
+      <w:numFmt w:val="decimal"/>
+      <w:lvlText w:val="%3."/>
+      <w:lvlJc w:val="left"/>
+      <w:pPr>
+        <w:tabs>
+          <w:tab w:val="num" w:pos="2160"/>
+        </w:tabs>
+        <w:ind w:left="2160" w:hanging="720"/>
+      </w:pPr>
+    </w:lvl>
+    <w:lvl w:ilvl="3">
+      <w:start w:val="1"/>
+      <w:numFmt w:val="decimal"/>
+      <w:lvlText w:val="%4."/>
+      <w:lvlJc w:val="left"/>
+      <w:pPr>
+        <w:tabs>
+          <w:tab w:val="num" w:pos="2880"/>
+        </w:tabs>
+        <w:ind w:left="2880" w:hanging="720"/>
+      </w:pPr>
+    </w:lvl>
+    <w:lvl w:ilvl="4">
+      <w:start w:val="1"/>
+      <w:numFmt w:val="decimal"/>
+      <w:lvlText w:val="%5."/>
+      <w:lvlJc w:val="left"/>
+      <w:pPr>
+        <w:tabs>
+          <w:tab w:val="num" w:pos="3600"/>
+        </w:tabs>
+        <w:ind w:left="3600" w:hanging="720"/>
+      </w:pPr>
+    </w:lvl>
+    <w:lvl w:ilvl="5">
+      <w:start w:val="1"/>
+      <w:numFmt w:val="decimal"/>
+      <w:lvlText w:val="%6."/>
+      <w:lvlJc w:val="left"/>
+      <w:pPr>
+        <w:tabs>
+          <w:tab w:val="num" w:pos="4320"/>
+        </w:tabs>
+        <w:ind w:left="4320" w:hanging="720"/>
+      </w:pPr>
+    </w:lvl>
+    <w:lvl w:ilvl="6">
+      <w:start w:val="1"/>
+      <w:numFmt w:val="decimal"/>
+      <w:lvlText w:val="%7."/>
+      <w:lvlJc w:val="left"/>
+      <w:pPr>
+        <w:tabs>
+          <w:tab w:val="num" w:pos="5040"/>
+        </w:tabs>
+        <w:ind w:left="5040" w:hanging="720"/>
+      </w:pPr>
+    </w:lvl>
+    <w:lvl w:ilvl="7">
+      <w:start w:val="1"/>
+      <w:numFmt w:val="decimal"/>
+      <w:lvlText w:val="%8."/>
+      <w:lvlJc w:val="left"/>
+      <w:pPr>
+        <w:tabs>
+          <w:tab w:val="num" w:pos="5760"/>
+        </w:tabs>
+        <w:ind w:left="5760" w:hanging="720"/>
+      </w:pPr>
+    </w:lvl>
+    <w:lvl w:ilvl="8">
+      <w:start w:val="1"/>
+      <w:numFmt w:val="decimal"/>
+      <w:lvlText w:val="%9."/>
+      <w:lvlJc w:val="left"/>
+      <w:pPr>
+        <w:tabs>
+          <w:tab w:val="num" w:pos="6480"/>
+        </w:tabs>
+        <w:ind w:left="6480" w:hanging="720"/>
+      </w:pPr>
+    </w:lvl>
+  </w:abstractNum>
+  <w:abstractNum w:abstractNumId="8" w15:restartNumberingAfterBreak="0">
     <w:nsid w:val="31DD2C45"/>
     <w:multiLevelType w:val="singleLevel"/>
     <w:tmpl w:val="04090001"/>
@@ -4359,7 +4221,7 @@
       </w:rPr>
     </w:lvl>
   </w:abstractNum>
-  <w:abstractNum w:abstractNumId="8" w15:restartNumberingAfterBreak="0">
+  <w:abstractNum w:abstractNumId="9" w15:restartNumberingAfterBreak="0">
     <w:nsid w:val="32982B51"/>
     <w:multiLevelType w:val="singleLevel"/>
     <w:tmpl w:val="04090001"/>
@@ -4379,7 +4241,7 @@
       </w:rPr>
     </w:lvl>
   </w:abstractNum>
-  <w:abstractNum w:abstractNumId="9" w15:restartNumberingAfterBreak="0">
+  <w:abstractNum w:abstractNumId="10" w15:restartNumberingAfterBreak="0">
     <w:nsid w:val="3375481C"/>
     <w:multiLevelType w:val="singleLevel"/>
     <w:tmpl w:val="E6747DA6"/>
@@ -4399,7 +4261,7 @@
       </w:rPr>
     </w:lvl>
   </w:abstractNum>
-  <w:abstractNum w:abstractNumId="10" w15:restartNumberingAfterBreak="0">
+  <w:abstractNum w:abstractNumId="11" w15:restartNumberingAfterBreak="0">
     <w:nsid w:val="369D5471"/>
     <w:multiLevelType w:val="singleLevel"/>
     <w:tmpl w:val="04090001"/>
@@ -4419,7 +4281,7 @@
       </w:rPr>
     </w:lvl>
   </w:abstractNum>
-  <w:abstractNum w:abstractNumId="11" w15:restartNumberingAfterBreak="0">
+  <w:abstractNum w:abstractNumId="12" w15:restartNumberingAfterBreak="0">
     <w:nsid w:val="42B97F7B"/>
     <w:multiLevelType w:val="singleLevel"/>
     <w:tmpl w:val="04090001"/>
@@ -4439,7 +4301,7 @@
       </w:rPr>
     </w:lvl>
   </w:abstractNum>
-  <w:abstractNum w:abstractNumId="12" w15:restartNumberingAfterBreak="0">
+  <w:abstractNum w:abstractNumId="13" w15:restartNumberingAfterBreak="0">
     <w:nsid w:val="49E170D0"/>
     <w:multiLevelType w:val="singleLevel"/>
     <w:tmpl w:val="04090001"/>
@@ -4459,7 +4321,7 @@
       </w:rPr>
     </w:lvl>
   </w:abstractNum>
-  <w:abstractNum w:abstractNumId="13" w15:restartNumberingAfterBreak="0">
+  <w:abstractNum w:abstractNumId="14" w15:restartNumberingAfterBreak="0">
     <w:nsid w:val="4F64732B"/>
     <w:multiLevelType w:val="singleLevel"/>
     <w:tmpl w:val="04090001"/>
@@ -4479,7 +4341,7 @@
       </w:rPr>
     </w:lvl>
   </w:abstractNum>
-  <w:abstractNum w:abstractNumId="14" w15:restartNumberingAfterBreak="0">
+  <w:abstractNum w:abstractNumId="15" w15:restartNumberingAfterBreak="0">
     <w:nsid w:val="52DF734E"/>
     <w:multiLevelType w:val="singleLevel"/>
     <w:tmpl w:val="04090001"/>
@@ -4499,7 +4361,7 @@
       </w:rPr>
     </w:lvl>
   </w:abstractNum>
-  <w:abstractNum w:abstractNumId="15" w15:restartNumberingAfterBreak="0">
+  <w:abstractNum w:abstractNumId="16" w15:restartNumberingAfterBreak="0">
     <w:nsid w:val="6D2F7D46"/>
     <w:multiLevelType w:val="singleLevel"/>
     <w:tmpl w:val="04090001"/>
@@ -4519,7 +4381,7 @@
       </w:rPr>
     </w:lvl>
   </w:abstractNum>
-  <w:abstractNum w:abstractNumId="16" w15:restartNumberingAfterBreak="0">
+  <w:abstractNum w:abstractNumId="17" w15:restartNumberingAfterBreak="0">
     <w:nsid w:val="71F21F2A"/>
     <w:multiLevelType w:val="singleLevel"/>
     <w:tmpl w:val="04090001"/>
@@ -4539,7 +4401,7 @@
       </w:rPr>
     </w:lvl>
   </w:abstractNum>
-  <w:abstractNum w:abstractNumId="17" w15:restartNumberingAfterBreak="0">
+  <w:abstractNum w:abstractNumId="18" w15:restartNumberingAfterBreak="0">
     <w:nsid w:val="743601FB"/>
     <w:multiLevelType w:val="singleLevel"/>
     <w:tmpl w:val="04090001"/>
@@ -4559,7 +4421,7 @@
       </w:rPr>
     </w:lvl>
   </w:abstractNum>
-  <w:abstractNum w:abstractNumId="18" w15:restartNumberingAfterBreak="0">
+  <w:abstractNum w:abstractNumId="19" w15:restartNumberingAfterBreak="0">
     <w:nsid w:val="756150CA"/>
     <w:multiLevelType w:val="singleLevel"/>
     <w:tmpl w:val="04090001"/>
@@ -4579,7 +4441,7 @@
       </w:rPr>
     </w:lvl>
   </w:abstractNum>
-  <w:abstractNum w:abstractNumId="19" w15:restartNumberingAfterBreak="0">
+  <w:abstractNum w:abstractNumId="20" w15:restartNumberingAfterBreak="0">
     <w:nsid w:val="7BE434D7"/>
     <w:multiLevelType w:val="singleLevel"/>
     <w:tmpl w:val="04090001"/>
@@ -4603,16 +4465,16 @@
     <w:abstractNumId w:val="0"/>
   </w:num>
   <w:num w:numId="2">
-    <w:abstractNumId w:val="9"/>
+    <w:abstractNumId w:val="10"/>
   </w:num>
   <w:num w:numId="3">
-    <w:abstractNumId w:val="19"/>
+    <w:abstractNumId w:val="20"/>
   </w:num>
   <w:num w:numId="4">
-    <w:abstractNumId w:val="14"/>
+    <w:abstractNumId w:val="15"/>
   </w:num>
   <w:num w:numId="5">
-    <w:abstractNumId w:val="13"/>
+    <w:abstractNumId w:val="14"/>
   </w:num>
   <w:num w:numId="6">
     <w:abstractNumId w:val="1"/>
@@ -4635,37 +4497,37 @@
     <w:abstractNumId w:val="2"/>
   </w:num>
   <w:num w:numId="8">
-    <w:abstractNumId w:val="18"/>
+    <w:abstractNumId w:val="19"/>
   </w:num>
   <w:num w:numId="9">
     <w:abstractNumId w:val="3"/>
   </w:num>
   <w:num w:numId="10">
-    <w:abstractNumId w:val="10"/>
+    <w:abstractNumId w:val="11"/>
   </w:num>
   <w:num w:numId="11">
-    <w:abstractNumId w:val="8"/>
+    <w:abstractNumId w:val="9"/>
   </w:num>
   <w:num w:numId="12">
-    <w:abstractNumId w:val="17"/>
+    <w:abstractNumId w:val="18"/>
   </w:num>
   <w:num w:numId="13">
-    <w:abstractNumId w:val="7"/>
+    <w:abstractNumId w:val="8"/>
   </w:num>
   <w:num w:numId="14">
     <w:abstractNumId w:val="4"/>
   </w:num>
   <w:num w:numId="15">
-    <w:abstractNumId w:val="16"/>
+    <w:abstractNumId w:val="17"/>
   </w:num>
   <w:num w:numId="16">
-    <w:abstractNumId w:val="12"/>
+    <w:abstractNumId w:val="13"/>
   </w:num>
   <w:num w:numId="17">
     <w:abstractNumId w:val="5"/>
   </w:num>
   <w:num w:numId="18">
-    <w:abstractNumId w:val="11"/>
+    <w:abstractNumId w:val="12"/>
   </w:num>
   <w:num w:numId="19">
     <w:abstractNumId w:val="1"/>
@@ -4689,7 +4551,10 @@
     <w:abstractNumId w:val="6"/>
   </w:num>
   <w:num w:numId="21">
-    <w:abstractNumId w:val="15"/>
+    <w:abstractNumId w:val="16"/>
+  </w:num>
+  <w:num w:numId="22">
+    <w:abstractNumId w:val="7"/>
   </w:num>
 </w:numbering>
 </file>
@@ -5254,7 +5119,9 @@
   </w:style>
   <w:style w:type="character" w:default="1" w:styleId="Fuentedeprrafopredeter">
     <w:name w:val="Default Paragraph Font"/>
+    <w:uiPriority w:val="1"/>
     <w:semiHidden/>
+    <w:unhideWhenUsed/>
   </w:style>
   <w:style w:type="table" w:default="1" w:styleId="Tablanormal">
     <w:name w:val="Normal Table"/>
@@ -5578,13 +5445,13 @@
     <w:pPr>
       <w:widowControl/>
       <w:numPr>
-        <w:numId w:val="81"/>
+        <w:numId w:val="22"/>
       </w:numPr>
       <w:tabs>
         <w:tab w:val="left" w:pos="720"/>
       </w:tabs>
       <w:spacing w:before="120" w:line="240" w:lineRule="auto"/>
-      <w:ind w:left="720" w:right="360"/>
+      <w:ind w:right="360"/>
       <w:jc w:val="both"/>
     </w:pPr>
     <w:rPr>

</xml_diff>